<commit_message>
TFS 5694 - Added Delete Log function.
git-tfs-id: [https://tfs.omnicloud.local/tfs/cco%20program/]$/eCoaching_V2;C36818
</commit_message>
<xml_diff>
--- a/Unit Test/Web/CCO_eCoaching_Admin_ManageEmployeeLogs_UTD.docx
+++ b/Unit Test/Web/CCO_eCoaching_Admin_ManageEmployeeLogs_UTD.docx
@@ -238,8 +238,6 @@
         </w:rPr>
         <w:tab/>
       </w:r>
-      <w:bookmarkStart w:id="0" w:name="_GoBack"/>
-      <w:bookmarkEnd w:id="0"/>
     </w:p>
     <w:p>
       <w:pPr>
@@ -286,11 +284,11 @@
                 <w:sz w:val="24"/>
               </w:rPr>
             </w:pPr>
-            <w:bookmarkStart w:id="1" w:name="_Toc487957378"/>
-            <w:bookmarkStart w:id="2" w:name="_Toc487957406"/>
-            <w:bookmarkStart w:id="3" w:name="_Toc487957442"/>
-            <w:bookmarkStart w:id="4" w:name="_Toc488815784"/>
-            <w:bookmarkStart w:id="5" w:name="_Toc489175849"/>
+            <w:bookmarkStart w:id="0" w:name="_Toc487957378"/>
+            <w:bookmarkStart w:id="1" w:name="_Toc487957406"/>
+            <w:bookmarkStart w:id="2" w:name="_Toc487957442"/>
+            <w:bookmarkStart w:id="3" w:name="_Toc488815784"/>
+            <w:bookmarkStart w:id="4" w:name="_Toc489175849"/>
             <w:r>
               <w:rPr>
                 <w:rFonts w:ascii="Times New Roman" w:hAnsi="Times New Roman"/>
@@ -300,11 +298,11 @@
               </w:rPr>
               <w:t>Date</w:t>
             </w:r>
+            <w:bookmarkEnd w:id="0"/>
             <w:bookmarkEnd w:id="1"/>
             <w:bookmarkEnd w:id="2"/>
             <w:bookmarkEnd w:id="3"/>
             <w:bookmarkEnd w:id="4"/>
-            <w:bookmarkEnd w:id="5"/>
           </w:p>
         </w:tc>
         <w:tc>
@@ -329,11 +327,11 @@
                 <w:sz w:val="24"/>
               </w:rPr>
             </w:pPr>
-            <w:bookmarkStart w:id="6" w:name="_Toc487957379"/>
-            <w:bookmarkStart w:id="7" w:name="_Toc487957407"/>
-            <w:bookmarkStart w:id="8" w:name="_Toc487957443"/>
-            <w:bookmarkStart w:id="9" w:name="_Toc488815785"/>
-            <w:bookmarkStart w:id="10" w:name="_Toc489175850"/>
+            <w:bookmarkStart w:id="5" w:name="_Toc487957379"/>
+            <w:bookmarkStart w:id="6" w:name="_Toc487957407"/>
+            <w:bookmarkStart w:id="7" w:name="_Toc487957443"/>
+            <w:bookmarkStart w:id="8" w:name="_Toc488815785"/>
+            <w:bookmarkStart w:id="9" w:name="_Toc489175850"/>
             <w:r>
               <w:rPr>
                 <w:rFonts w:ascii="Times New Roman" w:hAnsi="Times New Roman"/>
@@ -343,11 +341,11 @@
               </w:rPr>
               <w:t>Change Description</w:t>
             </w:r>
+            <w:bookmarkEnd w:id="5"/>
             <w:bookmarkEnd w:id="6"/>
             <w:bookmarkEnd w:id="7"/>
             <w:bookmarkEnd w:id="8"/>
             <w:bookmarkEnd w:id="9"/>
-            <w:bookmarkEnd w:id="10"/>
           </w:p>
         </w:tc>
         <w:tc>
@@ -372,11 +370,11 @@
                 <w:sz w:val="24"/>
               </w:rPr>
             </w:pPr>
-            <w:bookmarkStart w:id="11" w:name="_Toc487957380"/>
-            <w:bookmarkStart w:id="12" w:name="_Toc487957408"/>
-            <w:bookmarkStart w:id="13" w:name="_Toc487957444"/>
-            <w:bookmarkStart w:id="14" w:name="_Toc488815786"/>
-            <w:bookmarkStart w:id="15" w:name="_Toc489175851"/>
+            <w:bookmarkStart w:id="10" w:name="_Toc487957380"/>
+            <w:bookmarkStart w:id="11" w:name="_Toc487957408"/>
+            <w:bookmarkStart w:id="12" w:name="_Toc487957444"/>
+            <w:bookmarkStart w:id="13" w:name="_Toc488815786"/>
+            <w:bookmarkStart w:id="14" w:name="_Toc489175851"/>
             <w:r>
               <w:rPr>
                 <w:rFonts w:ascii="Times New Roman" w:hAnsi="Times New Roman"/>
@@ -386,11 +384,11 @@
               </w:rPr>
               <w:t>Author</w:t>
             </w:r>
+            <w:bookmarkEnd w:id="10"/>
             <w:bookmarkEnd w:id="11"/>
             <w:bookmarkEnd w:id="12"/>
             <w:bookmarkEnd w:id="13"/>
             <w:bookmarkEnd w:id="14"/>
-            <w:bookmarkEnd w:id="15"/>
           </w:p>
         </w:tc>
       </w:tr>
@@ -975,6 +973,16 @@
                 <w:sz w:val="20"/>
               </w:rPr>
             </w:pPr>
+            <w:ins w:id="15" w:author="Huang, Lili" w:date="2017-03-07T15:38:00Z">
+              <w:r>
+                <w:rPr>
+                  <w:rFonts w:asciiTheme="minorHAnsi" w:hAnsiTheme="minorHAnsi"/>
+                  <w:i w:val="0"/>
+                  <w:sz w:val="20"/>
+                </w:rPr>
+                <w:t>03/07/2017</w:t>
+              </w:r>
+            </w:ins>
           </w:p>
         </w:tc>
         <w:tc>
@@ -990,9 +998,41 @@
           <w:p>
             <w:pPr>
               <w:rPr>
-                <w:rFonts w:asciiTheme="minorHAnsi" w:hAnsiTheme="minorHAnsi"/>
-              </w:rPr>
-            </w:pPr>
+                <w:ins w:id="16" w:author="Huang, Lili" w:date="2017-03-07T15:39:00Z"/>
+                <w:rFonts w:asciiTheme="minorHAnsi" w:hAnsiTheme="minorHAnsi"/>
+              </w:rPr>
+            </w:pPr>
+            <w:ins w:id="17" w:author="Huang, Lili" w:date="2017-03-07T15:38:00Z">
+              <w:r>
+                <w:rPr>
+                  <w:rFonts w:asciiTheme="minorHAnsi" w:hAnsiTheme="minorHAnsi"/>
+                </w:rPr>
+                <w:t>TFS</w:t>
+              </w:r>
+            </w:ins>
+            <w:ins w:id="18" w:author="Huang, Lili" w:date="2017-03-07T15:39:00Z">
+              <w:r>
+                <w:rPr>
+                  <w:rFonts w:asciiTheme="minorHAnsi" w:hAnsiTheme="minorHAnsi"/>
+                </w:rPr>
+                <w:t>5693 – Delete logs</w:t>
+              </w:r>
+            </w:ins>
+          </w:p>
+          <w:p>
+            <w:pPr>
+              <w:rPr>
+                <w:rFonts w:asciiTheme="minorHAnsi" w:hAnsiTheme="minorHAnsi"/>
+              </w:rPr>
+            </w:pPr>
+            <w:ins w:id="19" w:author="Huang, Lili" w:date="2017-03-07T15:39:00Z">
+              <w:r>
+                <w:rPr>
+                  <w:rFonts w:asciiTheme="minorHAnsi" w:hAnsiTheme="minorHAnsi"/>
+                </w:rPr>
+                <w:t>ECUIADMIN_MANAGELOG_DELETE08</w:t>
+              </w:r>
+            </w:ins>
           </w:p>
         </w:tc>
         <w:tc>
@@ -1015,6 +1055,16 @@
                 <w:sz w:val="20"/>
               </w:rPr>
             </w:pPr>
+            <w:ins w:id="20" w:author="Huang, Lili" w:date="2017-03-07T15:39:00Z">
+              <w:r>
+                <w:rPr>
+                  <w:rFonts w:asciiTheme="minorHAnsi" w:hAnsiTheme="minorHAnsi"/>
+                  <w:i w:val="0"/>
+                  <w:sz w:val="20"/>
+                </w:rPr>
+                <w:t>Lili Huang</w:t>
+              </w:r>
+            </w:ins>
           </w:p>
         </w:tc>
       </w:tr>
@@ -16400,9 +16450,1895 @@
         <w:adjustRightInd/>
         <w:textAlignment w:val="auto"/>
         <w:rPr>
+          <w:ins w:id="21" w:author="Huang, Lili" w:date="2017-03-07T15:42:00Z"/>
           <w:sz w:val="18"/>
         </w:rPr>
       </w:pPr>
+    </w:p>
+    <w:tbl>
+      <w:tblPr>
+        <w:tblW w:w="0" w:type="auto"/>
+        <w:tblInd w:w="-612" w:type="dxa"/>
+        <w:tblBorders>
+          <w:top w:val="single" w:sz="4" w:space="0" w:color="auto"/>
+          <w:left w:val="single" w:sz="4" w:space="0" w:color="auto"/>
+          <w:bottom w:val="single" w:sz="4" w:space="0" w:color="auto"/>
+          <w:right w:val="single" w:sz="4" w:space="0" w:color="auto"/>
+          <w:insideH w:val="single" w:sz="4" w:space="0" w:color="auto"/>
+          <w:insideV w:val="single" w:sz="4" w:space="0" w:color="auto"/>
+        </w:tblBorders>
+        <w:tblLayout w:type="fixed"/>
+        <w:tblLook w:val="0000" w:firstRow="0" w:lastRow="0" w:firstColumn="0" w:lastColumn="0" w:noHBand="0" w:noVBand="0"/>
+      </w:tblPr>
+      <w:tblGrid>
+        <w:gridCol w:w="2549"/>
+        <w:gridCol w:w="10455"/>
+      </w:tblGrid>
+      <w:tr>
+        <w:trPr>
+          <w:tblHeader/>
+          <w:ins w:id="22" w:author="Huang, Lili" w:date="2017-03-07T15:42:00Z"/>
+        </w:trPr>
+        <w:tc>
+          <w:tcPr>
+            <w:tcW w:w="2549" w:type="dxa"/>
+            <w:shd w:val="solid" w:color="auto" w:fill="000000"/>
+          </w:tcPr>
+          <w:p>
+            <w:pPr>
+              <w:numPr>
+                <w:ilvl w:val="12"/>
+                <w:numId w:val="0"/>
+              </w:numPr>
+              <w:jc w:val="center"/>
+              <w:rPr>
+                <w:ins w:id="23" w:author="Huang, Lili" w:date="2017-03-07T15:42:00Z"/>
+                <w:rFonts w:ascii="Arial" w:hAnsi="Arial"/>
+                <w:b/>
+                <w:sz w:val="18"/>
+              </w:rPr>
+            </w:pPr>
+            <w:ins w:id="24" w:author="Huang, Lili" w:date="2017-03-07T15:42:00Z">
+              <w:r>
+                <w:rPr>
+                  <w:rFonts w:ascii="Arial" w:hAnsi="Arial"/>
+                  <w:b/>
+                  <w:sz w:val="18"/>
+                </w:rPr>
+                <w:t>Item</w:t>
+              </w:r>
+            </w:ins>
+          </w:p>
+        </w:tc>
+        <w:tc>
+          <w:tcPr>
+            <w:tcW w:w="10455" w:type="dxa"/>
+            <w:shd w:val="solid" w:color="auto" w:fill="000000"/>
+          </w:tcPr>
+          <w:p>
+            <w:pPr>
+              <w:numPr>
+                <w:ilvl w:val="12"/>
+                <w:numId w:val="0"/>
+              </w:numPr>
+              <w:jc w:val="center"/>
+              <w:rPr>
+                <w:ins w:id="25" w:author="Huang, Lili" w:date="2017-03-07T15:42:00Z"/>
+                <w:rFonts w:ascii="Arial" w:hAnsi="Arial"/>
+                <w:b/>
+                <w:sz w:val="18"/>
+              </w:rPr>
+            </w:pPr>
+            <w:ins w:id="26" w:author="Huang, Lili" w:date="2017-03-07T15:42:00Z">
+              <w:r>
+                <w:rPr>
+                  <w:rFonts w:ascii="Arial" w:hAnsi="Arial"/>
+                  <w:b/>
+                  <w:sz w:val="18"/>
+                </w:rPr>
+                <w:t>Description</w:t>
+              </w:r>
+            </w:ins>
+          </w:p>
+        </w:tc>
+      </w:tr>
+      <w:tr>
+        <w:trPr>
+          <w:ins w:id="27" w:author="Huang, Lili" w:date="2017-03-07T15:42:00Z"/>
+        </w:trPr>
+        <w:tc>
+          <w:tcPr>
+            <w:tcW w:w="2549" w:type="dxa"/>
+          </w:tcPr>
+          <w:p>
+            <w:pPr>
+              <w:pStyle w:val="CommentText"/>
+              <w:numPr>
+                <w:ilvl w:val="12"/>
+                <w:numId w:val="0"/>
+              </w:numPr>
+              <w:rPr>
+                <w:ins w:id="28" w:author="Huang, Lili" w:date="2017-03-07T15:42:00Z"/>
+                <w:rFonts w:asciiTheme="minorHAnsi" w:hAnsiTheme="minorHAnsi"/>
+              </w:rPr>
+            </w:pPr>
+            <w:ins w:id="29" w:author="Huang, Lili" w:date="2017-03-07T15:42:00Z">
+              <w:r>
+                <w:rPr>
+                  <w:rFonts w:asciiTheme="minorHAnsi" w:hAnsiTheme="minorHAnsi"/>
+                </w:rPr>
+                <w:t>Test Case ID</w:t>
+              </w:r>
+            </w:ins>
+          </w:p>
+        </w:tc>
+        <w:tc>
+          <w:tcPr>
+            <w:tcW w:w="10455" w:type="dxa"/>
+          </w:tcPr>
+          <w:p>
+            <w:pPr>
+              <w:rPr>
+                <w:ins w:id="30" w:author="Huang, Lili" w:date="2017-03-07T15:42:00Z"/>
+                <w:rFonts w:asciiTheme="minorHAnsi" w:hAnsiTheme="minorHAnsi"/>
+              </w:rPr>
+            </w:pPr>
+            <w:ins w:id="31" w:author="Huang, Lili" w:date="2017-03-07T15:42:00Z">
+              <w:r>
+                <w:rPr>
+                  <w:rFonts w:asciiTheme="minorHAnsi" w:hAnsiTheme="minorHAnsi"/>
+                </w:rPr>
+                <w:t>ECUI</w:t>
+              </w:r>
+              <w:r>
+                <w:rPr>
+                  <w:rFonts w:asciiTheme="minorHAnsi" w:hAnsiTheme="minorHAnsi"/>
+                </w:rPr>
+                <w:t>ADMIN_</w:t>
+              </w:r>
+              <w:r>
+                <w:rPr>
+                  <w:rFonts w:asciiTheme="minorHAnsi" w:hAnsiTheme="minorHAnsi"/>
+                  <w:i/>
+                </w:rPr>
+                <w:t>MANAGELOG</w:t>
+              </w:r>
+              <w:r>
+                <w:rPr>
+                  <w:rFonts w:asciiTheme="minorHAnsi" w:hAnsiTheme="minorHAnsi"/>
+                </w:rPr>
+                <w:t>_DELETE_08</w:t>
+              </w:r>
+            </w:ins>
+          </w:p>
+        </w:tc>
+      </w:tr>
+      <w:tr>
+        <w:trPr>
+          <w:ins w:id="32" w:author="Huang, Lili" w:date="2017-03-07T15:42:00Z"/>
+        </w:trPr>
+        <w:tc>
+          <w:tcPr>
+            <w:tcW w:w="2549" w:type="dxa"/>
+          </w:tcPr>
+          <w:p>
+            <w:pPr>
+              <w:pStyle w:val="CommentText"/>
+              <w:numPr>
+                <w:ilvl w:val="12"/>
+                <w:numId w:val="0"/>
+              </w:numPr>
+              <w:rPr>
+                <w:ins w:id="33" w:author="Huang, Lili" w:date="2017-03-07T15:42:00Z"/>
+                <w:rFonts w:asciiTheme="minorHAnsi" w:hAnsiTheme="minorHAnsi"/>
+              </w:rPr>
+            </w:pPr>
+            <w:ins w:id="34" w:author="Huang, Lili" w:date="2017-03-07T15:42:00Z">
+              <w:r>
+                <w:rPr>
+                  <w:rFonts w:asciiTheme="minorHAnsi" w:hAnsiTheme="minorHAnsi"/>
+                </w:rPr>
+                <w:t>Source Description</w:t>
+              </w:r>
+            </w:ins>
+          </w:p>
+        </w:tc>
+        <w:tc>
+          <w:tcPr>
+            <w:tcW w:w="10455" w:type="dxa"/>
+          </w:tcPr>
+          <w:p>
+            <w:pPr>
+              <w:rPr>
+                <w:ins w:id="35" w:author="Huang, Lili" w:date="2017-03-07T15:42:00Z"/>
+                <w:rFonts w:asciiTheme="minorHAnsi" w:hAnsiTheme="minorHAnsi"/>
+              </w:rPr>
+            </w:pPr>
+          </w:p>
+        </w:tc>
+      </w:tr>
+      <w:tr>
+        <w:trPr>
+          <w:ins w:id="36" w:author="Huang, Lili" w:date="2017-03-07T15:42:00Z"/>
+        </w:trPr>
+        <w:tc>
+          <w:tcPr>
+            <w:tcW w:w="2549" w:type="dxa"/>
+          </w:tcPr>
+          <w:p>
+            <w:pPr>
+              <w:pStyle w:val="CommentText"/>
+              <w:numPr>
+                <w:ilvl w:val="12"/>
+                <w:numId w:val="0"/>
+              </w:numPr>
+              <w:rPr>
+                <w:ins w:id="37" w:author="Huang, Lili" w:date="2017-03-07T15:42:00Z"/>
+                <w:rFonts w:asciiTheme="minorHAnsi" w:hAnsiTheme="minorHAnsi"/>
+              </w:rPr>
+            </w:pPr>
+            <w:ins w:id="38" w:author="Huang, Lili" w:date="2017-03-07T15:42:00Z">
+              <w:r>
+                <w:rPr>
+                  <w:rFonts w:asciiTheme="minorHAnsi" w:hAnsiTheme="minorHAnsi"/>
+                </w:rPr>
+                <w:t>Test Location</w:t>
+              </w:r>
+            </w:ins>
+          </w:p>
+        </w:tc>
+        <w:tc>
+          <w:tcPr>
+            <w:tcW w:w="10455" w:type="dxa"/>
+          </w:tcPr>
+          <w:p>
+            <w:pPr>
+              <w:rPr>
+                <w:ins w:id="39" w:author="Huang, Lili" w:date="2017-03-07T15:42:00Z"/>
+                <w:rFonts w:asciiTheme="minorHAnsi" w:hAnsiTheme="minorHAnsi"/>
+              </w:rPr>
+            </w:pPr>
+            <w:ins w:id="40" w:author="Huang, Lili" w:date="2017-03-07T15:42:00Z">
+              <w:r>
+                <w:rPr>
+                  <w:rFonts w:asciiTheme="minorHAnsi" w:hAnsiTheme="minorHAnsi"/>
+                </w:rPr>
+                <w:t>https://f3420-mpmd01.vangent.local/</w:t>
+              </w:r>
+              <w:r>
+                <w:rPr>
+                  <w:rFonts w:asciiTheme="minorHAnsi" w:hAnsiTheme="minorHAnsi"/>
+                </w:rPr>
+                <w:t>eCLAdmin</w:t>
+              </w:r>
+            </w:ins>
+          </w:p>
+        </w:tc>
+      </w:tr>
+      <w:tr>
+        <w:trPr>
+          <w:ins w:id="41" w:author="Huang, Lili" w:date="2017-03-07T15:42:00Z"/>
+        </w:trPr>
+        <w:tc>
+          <w:tcPr>
+            <w:tcW w:w="2549" w:type="dxa"/>
+          </w:tcPr>
+          <w:p>
+            <w:pPr>
+              <w:pStyle w:val="CommentText"/>
+              <w:numPr>
+                <w:ilvl w:val="12"/>
+                <w:numId w:val="0"/>
+              </w:numPr>
+              <w:rPr>
+                <w:ins w:id="42" w:author="Huang, Lili" w:date="2017-03-07T15:42:00Z"/>
+                <w:rFonts w:asciiTheme="minorHAnsi" w:hAnsiTheme="minorHAnsi"/>
+              </w:rPr>
+            </w:pPr>
+            <w:ins w:id="43" w:author="Huang, Lili" w:date="2017-03-07T15:42:00Z">
+              <w:r>
+                <w:rPr>
+                  <w:rFonts w:asciiTheme="minorHAnsi" w:hAnsiTheme="minorHAnsi"/>
+                </w:rPr>
+                <w:t>Updated File(s)</w:t>
+              </w:r>
+            </w:ins>
+          </w:p>
+        </w:tc>
+        <w:tc>
+          <w:tcPr>
+            <w:tcW w:w="10455" w:type="dxa"/>
+          </w:tcPr>
+          <w:p>
+            <w:pPr>
+              <w:rPr>
+                <w:ins w:id="44" w:author="Huang, Lili" w:date="2017-03-07T15:42:00Z"/>
+                <w:rFonts w:asciiTheme="minorHAnsi" w:hAnsiTheme="minorHAnsi"/>
+              </w:rPr>
+            </w:pPr>
+          </w:p>
+        </w:tc>
+      </w:tr>
+      <w:tr>
+        <w:trPr>
+          <w:ins w:id="45" w:author="Huang, Lili" w:date="2017-03-07T15:42:00Z"/>
+        </w:trPr>
+        <w:tc>
+          <w:tcPr>
+            <w:tcW w:w="2549" w:type="dxa"/>
+          </w:tcPr>
+          <w:p>
+            <w:pPr>
+              <w:pStyle w:val="CommentText"/>
+              <w:numPr>
+                <w:ilvl w:val="12"/>
+                <w:numId w:val="0"/>
+              </w:numPr>
+              <w:rPr>
+                <w:ins w:id="46" w:author="Huang, Lili" w:date="2017-03-07T15:42:00Z"/>
+                <w:rFonts w:asciiTheme="minorHAnsi" w:hAnsiTheme="minorHAnsi"/>
+              </w:rPr>
+            </w:pPr>
+            <w:ins w:id="47" w:author="Huang, Lili" w:date="2017-03-07T15:42:00Z">
+              <w:r>
+                <w:rPr>
+                  <w:rFonts w:asciiTheme="minorHAnsi" w:hAnsiTheme="minorHAnsi"/>
+                </w:rPr>
+                <w:t>Supporting Documentation</w:t>
+              </w:r>
+            </w:ins>
+          </w:p>
+        </w:tc>
+        <w:tc>
+          <w:tcPr>
+            <w:tcW w:w="10455" w:type="dxa"/>
+          </w:tcPr>
+          <w:p>
+            <w:pPr>
+              <w:rPr>
+                <w:ins w:id="48" w:author="Huang, Lili" w:date="2017-03-07T15:42:00Z"/>
+                <w:rFonts w:asciiTheme="minorHAnsi" w:hAnsiTheme="minorHAnsi"/>
+              </w:rPr>
+            </w:pPr>
+          </w:p>
+        </w:tc>
+      </w:tr>
+      <w:tr>
+        <w:trPr>
+          <w:ins w:id="49" w:author="Huang, Lili" w:date="2017-03-07T15:42:00Z"/>
+        </w:trPr>
+        <w:tc>
+          <w:tcPr>
+            <w:tcW w:w="2549" w:type="dxa"/>
+          </w:tcPr>
+          <w:p>
+            <w:pPr>
+              <w:pStyle w:val="CommentText"/>
+              <w:numPr>
+                <w:ilvl w:val="12"/>
+                <w:numId w:val="0"/>
+              </w:numPr>
+              <w:rPr>
+                <w:ins w:id="50" w:author="Huang, Lili" w:date="2017-03-07T15:42:00Z"/>
+                <w:rFonts w:asciiTheme="minorHAnsi" w:hAnsiTheme="minorHAnsi"/>
+              </w:rPr>
+            </w:pPr>
+            <w:ins w:id="51" w:author="Huang, Lili" w:date="2017-03-07T15:42:00Z">
+              <w:r>
+                <w:rPr>
+                  <w:rFonts w:asciiTheme="minorHAnsi" w:hAnsiTheme="minorHAnsi"/>
+                </w:rPr>
+                <w:t>Notes</w:t>
+              </w:r>
+            </w:ins>
+          </w:p>
+        </w:tc>
+        <w:tc>
+          <w:tcPr>
+            <w:tcW w:w="10455" w:type="dxa"/>
+          </w:tcPr>
+          <w:p>
+            <w:pPr>
+              <w:rPr>
+                <w:ins w:id="52" w:author="Huang, Lili" w:date="2017-03-07T15:42:00Z"/>
+                <w:rFonts w:asciiTheme="minorHAnsi" w:hAnsiTheme="minorHAnsi"/>
+              </w:rPr>
+            </w:pPr>
+            <w:ins w:id="53" w:author="Huang, Lili" w:date="2017-03-07T15:42:00Z">
+              <w:r>
+                <w:rPr>
+                  <w:rFonts w:asciiTheme="minorHAnsi" w:hAnsiTheme="minorHAnsi"/>
+                </w:rPr>
+                <w:t xml:space="preserve">Admin User -  </w:t>
+              </w:r>
+            </w:ins>
+            <w:ins w:id="54" w:author="Huang, Lili" w:date="2017-03-07T15:43:00Z">
+              <w:r>
+                <w:rPr>
+                  <w:rFonts w:asciiTheme="minorHAnsi" w:hAnsiTheme="minorHAnsi"/>
+                </w:rPr>
+                <w:t>Delete</w:t>
+              </w:r>
+            </w:ins>
+            <w:ins w:id="55" w:author="Huang, Lili" w:date="2017-03-07T15:42:00Z">
+              <w:r>
+                <w:rPr>
+                  <w:rFonts w:asciiTheme="minorHAnsi" w:hAnsiTheme="minorHAnsi"/>
+                </w:rPr>
+                <w:t xml:space="preserve"> Employee Logs</w:t>
+              </w:r>
+            </w:ins>
+          </w:p>
+        </w:tc>
+      </w:tr>
+    </w:tbl>
+    <w:p>
+      <w:pPr>
+        <w:overflowPunct/>
+        <w:autoSpaceDE/>
+        <w:autoSpaceDN/>
+        <w:adjustRightInd/>
+        <w:textAlignment w:val="auto"/>
+        <w:rPr>
+          <w:ins w:id="56" w:author="Huang, Lili" w:date="2017-03-07T15:43:00Z"/>
+          <w:sz w:val="18"/>
+        </w:rPr>
+      </w:pPr>
+    </w:p>
+    <w:tbl>
+      <w:tblPr>
+        <w:tblW w:w="13500" w:type="dxa"/>
+        <w:tblInd w:w="-612" w:type="dxa"/>
+        <w:tblBorders>
+          <w:top w:val="double" w:sz="4" w:space="0" w:color="auto"/>
+          <w:left w:val="double" w:sz="4" w:space="0" w:color="auto"/>
+          <w:bottom w:val="double" w:sz="4" w:space="0" w:color="auto"/>
+          <w:right w:val="double" w:sz="4" w:space="0" w:color="auto"/>
+          <w:insideH w:val="single" w:sz="6" w:space="0" w:color="auto"/>
+          <w:insideV w:val="single" w:sz="6" w:space="0" w:color="auto"/>
+        </w:tblBorders>
+        <w:tblLayout w:type="fixed"/>
+        <w:tblLook w:val="0000" w:firstRow="0" w:lastRow="0" w:firstColumn="0" w:lastColumn="0" w:noHBand="0" w:noVBand="0"/>
+      </w:tblPr>
+      <w:tblGrid>
+        <w:gridCol w:w="900"/>
+        <w:gridCol w:w="3960"/>
+        <w:gridCol w:w="4500"/>
+        <w:gridCol w:w="1260"/>
+        <w:gridCol w:w="2880"/>
+      </w:tblGrid>
+      <w:tr>
+        <w:trPr>
+          <w:cantSplit/>
+          <w:tblHeader/>
+          <w:ins w:id="57" w:author="Huang, Lili" w:date="2017-03-07T15:43:00Z"/>
+        </w:trPr>
+        <w:tc>
+          <w:tcPr>
+            <w:tcW w:w="900" w:type="dxa"/>
+            <w:shd w:val="clear" w:color="auto" w:fill="A6A6A6"/>
+          </w:tcPr>
+          <w:p>
+            <w:pPr>
+              <w:pStyle w:val="Header"/>
+              <w:tabs>
+                <w:tab w:val="clear" w:pos="4320"/>
+                <w:tab w:val="clear" w:pos="8640"/>
+              </w:tabs>
+              <w:spacing w:before="40" w:after="40"/>
+              <w:jc w:val="both"/>
+              <w:rPr>
+                <w:ins w:id="58" w:author="Huang, Lili" w:date="2017-03-07T15:43:00Z"/>
+                <w:b/>
+                <w:i/>
+              </w:rPr>
+            </w:pPr>
+            <w:ins w:id="59" w:author="Huang, Lili" w:date="2017-03-07T15:43:00Z">
+              <w:r>
+                <w:rPr>
+                  <w:b/>
+                </w:rPr>
+                <w:t>TEST#</w:t>
+              </w:r>
+            </w:ins>
+          </w:p>
+        </w:tc>
+        <w:tc>
+          <w:tcPr>
+            <w:tcW w:w="3960" w:type="dxa"/>
+            <w:shd w:val="clear" w:color="auto" w:fill="A6A6A6"/>
+          </w:tcPr>
+          <w:p>
+            <w:pPr>
+              <w:pStyle w:val="Header"/>
+              <w:tabs>
+                <w:tab w:val="clear" w:pos="4320"/>
+                <w:tab w:val="clear" w:pos="8640"/>
+              </w:tabs>
+              <w:spacing w:before="20" w:after="20"/>
+              <w:rPr>
+                <w:ins w:id="60" w:author="Huang, Lili" w:date="2017-03-07T15:43:00Z"/>
+                <w:b/>
+                <w:i/>
+              </w:rPr>
+            </w:pPr>
+            <w:ins w:id="61" w:author="Huang, Lili" w:date="2017-03-07T15:43:00Z">
+              <w:r>
+                <w:rPr>
+                  <w:b/>
+                </w:rPr>
+                <w:t>ACTION</w:t>
+              </w:r>
+            </w:ins>
+          </w:p>
+        </w:tc>
+        <w:tc>
+          <w:tcPr>
+            <w:tcW w:w="4500" w:type="dxa"/>
+            <w:shd w:val="clear" w:color="auto" w:fill="A6A6A6"/>
+          </w:tcPr>
+          <w:p>
+            <w:pPr>
+              <w:pStyle w:val="Header"/>
+              <w:tabs>
+                <w:tab w:val="clear" w:pos="4320"/>
+                <w:tab w:val="clear" w:pos="8640"/>
+              </w:tabs>
+              <w:spacing w:before="40" w:after="40"/>
+              <w:rPr>
+                <w:ins w:id="62" w:author="Huang, Lili" w:date="2017-03-07T15:43:00Z"/>
+                <w:b/>
+                <w:i/>
+              </w:rPr>
+            </w:pPr>
+            <w:ins w:id="63" w:author="Huang, Lili" w:date="2017-03-07T15:43:00Z">
+              <w:r>
+                <w:rPr>
+                  <w:b/>
+                </w:rPr>
+                <w:t xml:space="preserve">EXPECTED RESULTS </w:t>
+              </w:r>
+            </w:ins>
+          </w:p>
+        </w:tc>
+        <w:tc>
+          <w:tcPr>
+            <w:tcW w:w="1260" w:type="dxa"/>
+            <w:shd w:val="clear" w:color="auto" w:fill="A6A6A6"/>
+          </w:tcPr>
+          <w:p>
+            <w:pPr>
+              <w:pStyle w:val="Header"/>
+              <w:tabs>
+                <w:tab w:val="clear" w:pos="4320"/>
+                <w:tab w:val="clear" w:pos="8640"/>
+              </w:tabs>
+              <w:spacing w:before="40" w:after="40"/>
+              <w:jc w:val="center"/>
+              <w:rPr>
+                <w:ins w:id="64" w:author="Huang, Lili" w:date="2017-03-07T15:43:00Z"/>
+                <w:b/>
+                <w:i/>
+              </w:rPr>
+            </w:pPr>
+            <w:ins w:id="65" w:author="Huang, Lili" w:date="2017-03-07T15:43:00Z">
+              <w:r>
+                <w:rPr>
+                  <w:b/>
+                </w:rPr>
+                <w:t>RESULTS</w:t>
+              </w:r>
+            </w:ins>
+          </w:p>
+          <w:p>
+            <w:pPr>
+              <w:pStyle w:val="Header"/>
+              <w:tabs>
+                <w:tab w:val="clear" w:pos="4320"/>
+                <w:tab w:val="clear" w:pos="8640"/>
+              </w:tabs>
+              <w:spacing w:before="40" w:after="40"/>
+              <w:jc w:val="center"/>
+              <w:rPr>
+                <w:ins w:id="66" w:author="Huang, Lili" w:date="2017-03-07T15:43:00Z"/>
+                <w:b/>
+                <w:i/>
+              </w:rPr>
+            </w:pPr>
+            <w:ins w:id="67" w:author="Huang, Lili" w:date="2017-03-07T15:43:00Z">
+              <w:r>
+                <w:rPr>
+                  <w:b/>
+                </w:rPr>
+                <w:t>P/F/I</w:t>
+              </w:r>
+            </w:ins>
+          </w:p>
+        </w:tc>
+        <w:tc>
+          <w:tcPr>
+            <w:tcW w:w="2880" w:type="dxa"/>
+            <w:shd w:val="clear" w:color="auto" w:fill="A6A6A6"/>
+          </w:tcPr>
+          <w:p>
+            <w:pPr>
+              <w:pStyle w:val="Header"/>
+              <w:tabs>
+                <w:tab w:val="clear" w:pos="4320"/>
+                <w:tab w:val="clear" w:pos="8640"/>
+              </w:tabs>
+              <w:spacing w:before="40" w:after="40"/>
+              <w:rPr>
+                <w:ins w:id="68" w:author="Huang, Lili" w:date="2017-03-07T15:43:00Z"/>
+                <w:b/>
+                <w:i/>
+              </w:rPr>
+            </w:pPr>
+            <w:ins w:id="69" w:author="Huang, Lili" w:date="2017-03-07T15:43:00Z">
+              <w:r>
+                <w:rPr>
+                  <w:b/>
+                </w:rPr>
+                <w:t>COMMENTS</w:t>
+              </w:r>
+            </w:ins>
+          </w:p>
+        </w:tc>
+      </w:tr>
+      <w:tr>
+        <w:trPr>
+          <w:cantSplit/>
+          <w:ins w:id="70" w:author="Huang, Lili" w:date="2017-03-07T15:43:00Z"/>
+        </w:trPr>
+        <w:tc>
+          <w:tcPr>
+            <w:tcW w:w="900" w:type="dxa"/>
+          </w:tcPr>
+          <w:p>
+            <w:pPr>
+              <w:pStyle w:val="Header"/>
+              <w:numPr>
+                <w:ilvl w:val="0"/>
+                <w:numId w:val="8"/>
+              </w:numPr>
+              <w:tabs>
+                <w:tab w:val="clear" w:pos="4320"/>
+                <w:tab w:val="clear" w:pos="8640"/>
+              </w:tabs>
+              <w:overflowPunct/>
+              <w:autoSpaceDE/>
+              <w:autoSpaceDN/>
+              <w:adjustRightInd/>
+              <w:spacing w:before="40" w:after="40"/>
+              <w:jc w:val="both"/>
+              <w:textAlignment w:val="auto"/>
+              <w:rPr>
+                <w:ins w:id="71" w:author="Huang, Lili" w:date="2017-03-07T15:43:00Z"/>
+                <w:i/>
+              </w:rPr>
+            </w:pPr>
+          </w:p>
+        </w:tc>
+        <w:tc>
+          <w:tcPr>
+            <w:tcW w:w="3960" w:type="dxa"/>
+          </w:tcPr>
+          <w:p>
+            <w:pPr>
+              <w:pStyle w:val="CSETableText"/>
+              <w:ind w:left="159"/>
+              <w:rPr>
+                <w:ins w:id="72" w:author="Huang, Lili" w:date="2017-03-07T15:43:00Z"/>
+              </w:rPr>
+            </w:pPr>
+            <w:ins w:id="73" w:author="Huang, Lili" w:date="2017-03-07T15:43:00Z">
+              <w:r>
+                <w:t>Click “</w:t>
+              </w:r>
+            </w:ins>
+            <w:ins w:id="74" w:author="Huang, Lili" w:date="2017-03-07T15:44:00Z">
+              <w:r>
+                <w:t>Delete</w:t>
+              </w:r>
+            </w:ins>
+            <w:ins w:id="75" w:author="Huang, Lili" w:date="2017-03-07T15:43:00Z">
+              <w:r>
+                <w:t xml:space="preserve"> Employee Logs” menu item under “Manage Employee Logs”</w:t>
+              </w:r>
+            </w:ins>
+          </w:p>
+        </w:tc>
+        <w:tc>
+          <w:tcPr>
+            <w:tcW w:w="4500" w:type="dxa"/>
+          </w:tcPr>
+          <w:p>
+            <w:pPr>
+              <w:pStyle w:val="Header"/>
+              <w:tabs>
+                <w:tab w:val="clear" w:pos="4320"/>
+                <w:tab w:val="clear" w:pos="8640"/>
+              </w:tabs>
+              <w:spacing w:before="40" w:after="40"/>
+              <w:rPr>
+                <w:ins w:id="76" w:author="Huang, Lili" w:date="2017-03-07T15:43:00Z"/>
+                <w:rFonts w:asciiTheme="minorHAnsi" w:hAnsiTheme="minorHAnsi"/>
+              </w:rPr>
+            </w:pPr>
+            <w:ins w:id="77" w:author="Huang, Lili" w:date="2017-03-07T15:43:00Z">
+              <w:r>
+                <w:rPr>
+                  <w:rFonts w:asciiTheme="minorHAnsi" w:hAnsiTheme="minorHAnsi"/>
+                </w:rPr>
+                <w:t>“</w:t>
+              </w:r>
+            </w:ins>
+            <w:ins w:id="78" w:author="Huang, Lili" w:date="2017-03-07T15:44:00Z">
+              <w:r>
+                <w:t>Delete</w:t>
+              </w:r>
+            </w:ins>
+            <w:ins w:id="79" w:author="Huang, Lili" w:date="2017-03-07T15:43:00Z">
+              <w:r>
+                <w:t xml:space="preserve"> </w:t>
+              </w:r>
+              <w:r>
+                <w:rPr>
+                  <w:rFonts w:asciiTheme="minorHAnsi" w:hAnsiTheme="minorHAnsi"/>
+                </w:rPr>
+                <w:t xml:space="preserve">Employee Logs” Search page displays with the following </w:t>
+              </w:r>
+            </w:ins>
+            <w:ins w:id="80" w:author="Huang, Lili" w:date="2017-03-07T15:44:00Z">
+              <w:r>
+                <w:rPr>
+                  <w:rFonts w:asciiTheme="minorHAnsi" w:hAnsiTheme="minorHAnsi"/>
+                </w:rPr>
+                <w:t>textbox</w:t>
+              </w:r>
+            </w:ins>
+            <w:ins w:id="81" w:author="Huang, Lili" w:date="2017-03-07T15:43:00Z">
+              <w:r>
+                <w:rPr>
+                  <w:rFonts w:asciiTheme="minorHAnsi" w:hAnsiTheme="minorHAnsi"/>
+                </w:rPr>
+                <w:t>:</w:t>
+              </w:r>
+            </w:ins>
+          </w:p>
+          <w:p>
+            <w:pPr>
+              <w:pStyle w:val="Header"/>
+              <w:tabs>
+                <w:tab w:val="clear" w:pos="4320"/>
+                <w:tab w:val="clear" w:pos="8640"/>
+              </w:tabs>
+              <w:spacing w:before="40" w:after="40"/>
+              <w:rPr>
+                <w:ins w:id="82" w:author="Huang, Lili" w:date="2017-03-07T15:43:00Z"/>
+                <w:rFonts w:asciiTheme="minorHAnsi" w:hAnsiTheme="minorHAnsi"/>
+              </w:rPr>
+            </w:pPr>
+            <w:ins w:id="83" w:author="Huang, Lili" w:date="2017-03-07T15:44:00Z">
+              <w:r>
+                <w:rPr>
+                  <w:rFonts w:asciiTheme="minorHAnsi" w:hAnsiTheme="minorHAnsi"/>
+                </w:rPr>
+                <w:t>Log Name:</w:t>
+              </w:r>
+            </w:ins>
+          </w:p>
+        </w:tc>
+        <w:tc>
+          <w:tcPr>
+            <w:tcW w:w="1260" w:type="dxa"/>
+          </w:tcPr>
+          <w:p>
+            <w:pPr>
+              <w:pStyle w:val="Header"/>
+              <w:tabs>
+                <w:tab w:val="clear" w:pos="4320"/>
+                <w:tab w:val="clear" w:pos="8640"/>
+              </w:tabs>
+              <w:spacing w:before="40" w:after="40"/>
+              <w:jc w:val="center"/>
+              <w:rPr>
+                <w:ins w:id="84" w:author="Huang, Lili" w:date="2017-03-07T15:43:00Z"/>
+                <w:i/>
+              </w:rPr>
+            </w:pPr>
+            <w:ins w:id="85" w:author="Huang, Lili" w:date="2017-03-07T15:43:00Z">
+              <w:r>
+                <w:rPr>
+                  <w:i/>
+                </w:rPr>
+                <w:t>P</w:t>
+              </w:r>
+            </w:ins>
+          </w:p>
+        </w:tc>
+        <w:tc>
+          <w:tcPr>
+            <w:tcW w:w="2880" w:type="dxa"/>
+          </w:tcPr>
+          <w:p>
+            <w:pPr>
+              <w:pStyle w:val="Header"/>
+              <w:tabs>
+                <w:tab w:val="clear" w:pos="4320"/>
+                <w:tab w:val="clear" w:pos="8640"/>
+              </w:tabs>
+              <w:spacing w:before="40" w:after="40"/>
+              <w:rPr>
+                <w:ins w:id="86" w:author="Huang, Lili" w:date="2017-03-07T15:43:00Z"/>
+                <w:i/>
+              </w:rPr>
+            </w:pPr>
+          </w:p>
+        </w:tc>
+      </w:tr>
+      <w:tr>
+        <w:trPr>
+          <w:cantSplit/>
+          <w:ins w:id="87" w:author="Huang, Lili" w:date="2017-03-07T15:43:00Z"/>
+        </w:trPr>
+        <w:tc>
+          <w:tcPr>
+            <w:tcW w:w="900" w:type="dxa"/>
+          </w:tcPr>
+          <w:p>
+            <w:pPr>
+              <w:pStyle w:val="Header"/>
+              <w:numPr>
+                <w:ilvl w:val="0"/>
+                <w:numId w:val="8"/>
+              </w:numPr>
+              <w:tabs>
+                <w:tab w:val="clear" w:pos="4320"/>
+                <w:tab w:val="clear" w:pos="8640"/>
+              </w:tabs>
+              <w:overflowPunct/>
+              <w:autoSpaceDE/>
+              <w:autoSpaceDN/>
+              <w:adjustRightInd/>
+              <w:spacing w:before="40" w:after="40"/>
+              <w:jc w:val="both"/>
+              <w:textAlignment w:val="auto"/>
+              <w:rPr>
+                <w:ins w:id="88" w:author="Huang, Lili" w:date="2017-03-07T15:43:00Z"/>
+                <w:i/>
+              </w:rPr>
+            </w:pPr>
+          </w:p>
+        </w:tc>
+        <w:tc>
+          <w:tcPr>
+            <w:tcW w:w="3960" w:type="dxa"/>
+          </w:tcPr>
+          <w:p>
+            <w:pPr>
+              <w:pStyle w:val="CSETableText"/>
+              <w:ind w:left="159"/>
+              <w:rPr>
+                <w:ins w:id="89" w:author="Huang, Lili" w:date="2017-03-07T15:43:00Z"/>
+                <w:rFonts w:asciiTheme="minorHAnsi" w:hAnsiTheme="minorHAnsi"/>
+                <w:bCs/>
+                <w:szCs w:val="20"/>
+              </w:rPr>
+            </w:pPr>
+            <w:ins w:id="90" w:author="Huang, Lili" w:date="2017-03-07T15:43:00Z">
+              <w:r>
+                <w:rPr>
+                  <w:rFonts w:asciiTheme="minorHAnsi" w:hAnsiTheme="minorHAnsi"/>
+                  <w:bCs/>
+                  <w:szCs w:val="20"/>
+                </w:rPr>
+                <w:t>On “</w:t>
+              </w:r>
+            </w:ins>
+            <w:ins w:id="91" w:author="Huang, Lili" w:date="2017-03-07T15:45:00Z">
+              <w:r>
+                <w:t>Delete</w:t>
+              </w:r>
+            </w:ins>
+            <w:ins w:id="92" w:author="Huang, Lili" w:date="2017-03-07T15:43:00Z">
+              <w:r>
+                <w:t xml:space="preserve"> </w:t>
+              </w:r>
+              <w:r>
+                <w:rPr>
+                  <w:rFonts w:asciiTheme="minorHAnsi" w:hAnsiTheme="minorHAnsi"/>
+                  <w:bCs/>
+                  <w:szCs w:val="20"/>
+                </w:rPr>
+                <w:t>Employee Log” Search page:</w:t>
+              </w:r>
+            </w:ins>
+          </w:p>
+          <w:p>
+            <w:pPr>
+              <w:pStyle w:val="CSETableText"/>
+              <w:ind w:left="159"/>
+              <w:rPr>
+                <w:ins w:id="93" w:author="Huang, Lili" w:date="2017-03-07T15:45:00Z"/>
+                <w:rFonts w:asciiTheme="minorHAnsi" w:hAnsiTheme="minorHAnsi"/>
+                <w:bCs/>
+                <w:szCs w:val="20"/>
+              </w:rPr>
+            </w:pPr>
+            <w:ins w:id="94" w:author="Huang, Lili" w:date="2017-03-07T15:45:00Z">
+              <w:r>
+                <w:rPr>
+                  <w:rFonts w:asciiTheme="minorHAnsi" w:hAnsiTheme="minorHAnsi"/>
+                  <w:bCs/>
+                  <w:szCs w:val="20"/>
+                </w:rPr>
+                <w:t>E</w:t>
+              </w:r>
+              <w:r>
+                <w:rPr>
+                  <w:rFonts w:asciiTheme="minorHAnsi" w:hAnsiTheme="minorHAnsi"/>
+                  <w:bCs/>
+                  <w:szCs w:val="20"/>
+                </w:rPr>
+                <w:t>nter log name;</w:t>
+              </w:r>
+            </w:ins>
+          </w:p>
+          <w:p>
+            <w:pPr>
+              <w:pStyle w:val="CSETableText"/>
+              <w:ind w:left="159"/>
+              <w:rPr>
+                <w:ins w:id="95" w:author="Huang, Lili" w:date="2017-03-07T15:43:00Z"/>
+                <w:rFonts w:asciiTheme="minorHAnsi" w:hAnsiTheme="minorHAnsi"/>
+                <w:bCs/>
+                <w:szCs w:val="20"/>
+              </w:rPr>
+            </w:pPr>
+            <w:ins w:id="96" w:author="Huang, Lili" w:date="2017-03-07T15:45:00Z">
+              <w:r>
+                <w:rPr>
+                  <w:rFonts w:asciiTheme="minorHAnsi" w:hAnsiTheme="minorHAnsi"/>
+                  <w:bCs/>
+                  <w:szCs w:val="20"/>
+                </w:rPr>
+                <w:t>Click Search.</w:t>
+              </w:r>
+            </w:ins>
+          </w:p>
+        </w:tc>
+        <w:tc>
+          <w:tcPr>
+            <w:tcW w:w="4500" w:type="dxa"/>
+          </w:tcPr>
+          <w:p>
+            <w:pPr>
+              <w:pStyle w:val="Header"/>
+              <w:tabs>
+                <w:tab w:val="clear" w:pos="4320"/>
+                <w:tab w:val="clear" w:pos="8640"/>
+              </w:tabs>
+              <w:spacing w:before="40" w:after="40"/>
+              <w:rPr>
+                <w:ins w:id="97" w:author="Huang, Lili" w:date="2017-03-07T15:45:00Z"/>
+                <w:rFonts w:asciiTheme="minorHAnsi" w:hAnsiTheme="minorHAnsi"/>
+              </w:rPr>
+            </w:pPr>
+            <w:ins w:id="98" w:author="Huang, Lili" w:date="2017-03-07T15:45:00Z">
+              <w:r>
+                <w:rPr>
+                  <w:rFonts w:asciiTheme="minorHAnsi" w:hAnsiTheme="minorHAnsi"/>
+                </w:rPr>
+                <w:t>Log(s) with the log name will display on the page with the following:</w:t>
+              </w:r>
+            </w:ins>
+          </w:p>
+          <w:p>
+            <w:pPr>
+              <w:pStyle w:val="Header"/>
+              <w:tabs>
+                <w:tab w:val="clear" w:pos="4320"/>
+                <w:tab w:val="clear" w:pos="8640"/>
+              </w:tabs>
+              <w:spacing w:before="40" w:after="40"/>
+              <w:rPr>
+                <w:ins w:id="99" w:author="Huang, Lili" w:date="2017-03-07T15:46:00Z"/>
+                <w:rFonts w:asciiTheme="minorHAnsi" w:hAnsiTheme="minorHAnsi"/>
+              </w:rPr>
+            </w:pPr>
+            <w:ins w:id="100" w:author="Huang, Lili" w:date="2017-03-07T15:46:00Z">
+              <w:r>
+                <w:rPr>
+                  <w:rFonts w:asciiTheme="minorHAnsi" w:hAnsiTheme="minorHAnsi"/>
+                </w:rPr>
+                <w:t>View</w:t>
+              </w:r>
+            </w:ins>
+            <w:ins w:id="101" w:author="Huang, Lili" w:date="2017-03-07T15:47:00Z">
+              <w:r>
+                <w:rPr>
+                  <w:rFonts w:asciiTheme="minorHAnsi" w:hAnsiTheme="minorHAnsi"/>
+                </w:rPr>
+                <w:t xml:space="preserve"> </w:t>
+              </w:r>
+            </w:ins>
+          </w:p>
+          <w:p>
+            <w:pPr>
+              <w:pStyle w:val="Header"/>
+              <w:tabs>
+                <w:tab w:val="clear" w:pos="4320"/>
+                <w:tab w:val="clear" w:pos="8640"/>
+              </w:tabs>
+              <w:spacing w:before="40" w:after="40"/>
+              <w:rPr>
+                <w:ins w:id="102" w:author="Huang, Lili" w:date="2017-03-07T15:46:00Z"/>
+                <w:rFonts w:asciiTheme="minorHAnsi" w:hAnsiTheme="minorHAnsi"/>
+              </w:rPr>
+            </w:pPr>
+            <w:ins w:id="103" w:author="Huang, Lili" w:date="2017-03-07T15:46:00Z">
+              <w:r>
+                <w:rPr>
+                  <w:rFonts w:asciiTheme="minorHAnsi" w:hAnsiTheme="minorHAnsi"/>
+                </w:rPr>
+                <w:t>Delete</w:t>
+              </w:r>
+            </w:ins>
+          </w:p>
+          <w:p>
+            <w:pPr>
+              <w:pStyle w:val="Header"/>
+              <w:tabs>
+                <w:tab w:val="clear" w:pos="4320"/>
+                <w:tab w:val="clear" w:pos="8640"/>
+              </w:tabs>
+              <w:spacing w:before="40" w:after="40"/>
+              <w:rPr>
+                <w:ins w:id="104" w:author="Huang, Lili" w:date="2017-03-07T15:47:00Z"/>
+                <w:rFonts w:asciiTheme="minorHAnsi" w:hAnsiTheme="minorHAnsi"/>
+              </w:rPr>
+            </w:pPr>
+            <w:ins w:id="105" w:author="Huang, Lili" w:date="2017-03-07T15:47:00Z">
+              <w:r>
+                <w:rPr>
+                  <w:rFonts w:asciiTheme="minorHAnsi" w:hAnsiTheme="minorHAnsi"/>
+                </w:rPr>
+                <w:t>Form Name</w:t>
+              </w:r>
+            </w:ins>
+          </w:p>
+          <w:p>
+            <w:pPr>
+              <w:pStyle w:val="Header"/>
+              <w:tabs>
+                <w:tab w:val="clear" w:pos="4320"/>
+                <w:tab w:val="clear" w:pos="8640"/>
+              </w:tabs>
+              <w:spacing w:before="40" w:after="40"/>
+              <w:rPr>
+                <w:ins w:id="106" w:author="Huang, Lili" w:date="2017-03-07T15:47:00Z"/>
+                <w:rFonts w:asciiTheme="minorHAnsi" w:hAnsiTheme="minorHAnsi"/>
+              </w:rPr>
+            </w:pPr>
+            <w:ins w:id="107" w:author="Huang, Lili" w:date="2017-03-07T15:47:00Z">
+              <w:r>
+                <w:rPr>
+                  <w:rFonts w:asciiTheme="minorHAnsi" w:hAnsiTheme="minorHAnsi"/>
+                </w:rPr>
+                <w:t>Employee Lan ID</w:t>
+              </w:r>
+            </w:ins>
+          </w:p>
+          <w:p>
+            <w:pPr>
+              <w:pStyle w:val="Header"/>
+              <w:tabs>
+                <w:tab w:val="clear" w:pos="4320"/>
+                <w:tab w:val="clear" w:pos="8640"/>
+              </w:tabs>
+              <w:spacing w:before="40" w:after="40"/>
+              <w:rPr>
+                <w:ins w:id="108" w:author="Huang, Lili" w:date="2017-03-07T15:43:00Z"/>
+                <w:rFonts w:asciiTheme="minorHAnsi" w:hAnsiTheme="minorHAnsi"/>
+              </w:rPr>
+            </w:pPr>
+            <w:ins w:id="109" w:author="Huang, Lili" w:date="2017-03-07T15:47:00Z">
+              <w:r>
+                <w:rPr>
+                  <w:rFonts w:asciiTheme="minorHAnsi" w:hAnsiTheme="minorHAnsi"/>
+                </w:rPr>
+                <w:t>Employee ID</w:t>
+              </w:r>
+            </w:ins>
+          </w:p>
+        </w:tc>
+        <w:tc>
+          <w:tcPr>
+            <w:tcW w:w="1260" w:type="dxa"/>
+          </w:tcPr>
+          <w:p>
+            <w:pPr>
+              <w:pStyle w:val="Header"/>
+              <w:tabs>
+                <w:tab w:val="clear" w:pos="4320"/>
+                <w:tab w:val="clear" w:pos="8640"/>
+              </w:tabs>
+              <w:spacing w:before="40" w:after="40"/>
+              <w:jc w:val="center"/>
+              <w:rPr>
+                <w:ins w:id="110" w:author="Huang, Lili" w:date="2017-03-07T15:43:00Z"/>
+                <w:i/>
+              </w:rPr>
+            </w:pPr>
+            <w:ins w:id="111" w:author="Huang, Lili" w:date="2017-03-07T15:43:00Z">
+              <w:r>
+                <w:rPr>
+                  <w:i/>
+                </w:rPr>
+                <w:t>P</w:t>
+              </w:r>
+            </w:ins>
+          </w:p>
+        </w:tc>
+        <w:tc>
+          <w:tcPr>
+            <w:tcW w:w="2880" w:type="dxa"/>
+          </w:tcPr>
+          <w:p>
+            <w:pPr>
+              <w:pStyle w:val="Header"/>
+              <w:tabs>
+                <w:tab w:val="clear" w:pos="4320"/>
+                <w:tab w:val="clear" w:pos="8640"/>
+              </w:tabs>
+              <w:spacing w:before="40" w:after="40"/>
+              <w:rPr>
+                <w:ins w:id="112" w:author="Huang, Lili" w:date="2017-03-07T15:43:00Z"/>
+                <w:i/>
+              </w:rPr>
+            </w:pPr>
+            <w:ins w:id="113" w:author="Huang, Lili" w:date="2017-03-07T15:47:00Z">
+              <w:r>
+                <w:rPr>
+                  <w:i/>
+                </w:rPr>
+                <w:t>View and Delete are action links.</w:t>
+              </w:r>
+            </w:ins>
+          </w:p>
+        </w:tc>
+      </w:tr>
+      <w:tr>
+        <w:trPr>
+          <w:cantSplit/>
+          <w:ins w:id="114" w:author="Huang, Lili" w:date="2017-03-07T15:43:00Z"/>
+        </w:trPr>
+        <w:tc>
+          <w:tcPr>
+            <w:tcW w:w="900" w:type="dxa"/>
+          </w:tcPr>
+          <w:p>
+            <w:pPr>
+              <w:pStyle w:val="Header"/>
+              <w:numPr>
+                <w:ilvl w:val="0"/>
+                <w:numId w:val="8"/>
+              </w:numPr>
+              <w:tabs>
+                <w:tab w:val="clear" w:pos="4320"/>
+                <w:tab w:val="clear" w:pos="8640"/>
+              </w:tabs>
+              <w:overflowPunct/>
+              <w:autoSpaceDE/>
+              <w:autoSpaceDN/>
+              <w:adjustRightInd/>
+              <w:spacing w:before="40" w:after="40"/>
+              <w:jc w:val="both"/>
+              <w:textAlignment w:val="auto"/>
+              <w:rPr>
+                <w:ins w:id="115" w:author="Huang, Lili" w:date="2017-03-07T15:43:00Z"/>
+                <w:i/>
+              </w:rPr>
+            </w:pPr>
+          </w:p>
+        </w:tc>
+        <w:tc>
+          <w:tcPr>
+            <w:tcW w:w="3960" w:type="dxa"/>
+          </w:tcPr>
+          <w:p>
+            <w:pPr>
+              <w:pStyle w:val="CSETableText"/>
+              <w:ind w:left="159"/>
+              <w:rPr>
+                <w:ins w:id="116" w:author="Huang, Lili" w:date="2017-03-07T15:43:00Z"/>
+                <w:rFonts w:asciiTheme="minorHAnsi" w:hAnsiTheme="minorHAnsi"/>
+                <w:bCs/>
+                <w:szCs w:val="20"/>
+              </w:rPr>
+            </w:pPr>
+            <w:ins w:id="117" w:author="Huang, Lili" w:date="2017-03-07T15:43:00Z">
+              <w:r>
+                <w:rPr>
+                  <w:rFonts w:asciiTheme="minorHAnsi" w:hAnsiTheme="minorHAnsi"/>
+                  <w:bCs/>
+                  <w:szCs w:val="20"/>
+                </w:rPr>
+                <w:t>Continue with Test#2:</w:t>
+              </w:r>
+            </w:ins>
+          </w:p>
+          <w:p>
+            <w:pPr>
+              <w:pStyle w:val="CSETableText"/>
+              <w:ind w:left="159"/>
+              <w:rPr>
+                <w:ins w:id="118" w:author="Huang, Lili" w:date="2017-03-07T15:43:00Z"/>
+                <w:rFonts w:asciiTheme="minorHAnsi" w:hAnsiTheme="minorHAnsi"/>
+                <w:bCs/>
+                <w:szCs w:val="20"/>
+              </w:rPr>
+            </w:pPr>
+            <w:ins w:id="119" w:author="Huang, Lili" w:date="2017-03-07T15:47:00Z">
+              <w:r>
+                <w:rPr>
+                  <w:rFonts w:asciiTheme="minorHAnsi" w:hAnsiTheme="minorHAnsi"/>
+                  <w:bCs/>
+                  <w:szCs w:val="20"/>
+                </w:rPr>
+                <w:t>Click View.</w:t>
+              </w:r>
+            </w:ins>
+          </w:p>
+        </w:tc>
+        <w:tc>
+          <w:tcPr>
+            <w:tcW w:w="4500" w:type="dxa"/>
+          </w:tcPr>
+          <w:p>
+            <w:pPr>
+              <w:pStyle w:val="Header"/>
+              <w:tabs>
+                <w:tab w:val="clear" w:pos="4320"/>
+                <w:tab w:val="clear" w:pos="8640"/>
+              </w:tabs>
+              <w:spacing w:before="40" w:after="40"/>
+              <w:rPr>
+                <w:ins w:id="120" w:author="Huang, Lili" w:date="2017-03-07T15:43:00Z"/>
+                <w:rFonts w:asciiTheme="minorHAnsi" w:hAnsiTheme="minorHAnsi"/>
+              </w:rPr>
+            </w:pPr>
+            <w:ins w:id="121" w:author="Huang, Lili" w:date="2017-03-07T15:48:00Z">
+              <w:r>
+                <w:rPr>
+                  <w:rFonts w:asciiTheme="minorHAnsi" w:hAnsiTheme="minorHAnsi"/>
+                </w:rPr>
+                <w:t>The log detail will be displayed in a modal dialog.</w:t>
+              </w:r>
+            </w:ins>
+          </w:p>
+        </w:tc>
+        <w:tc>
+          <w:tcPr>
+            <w:tcW w:w="1260" w:type="dxa"/>
+          </w:tcPr>
+          <w:p>
+            <w:pPr>
+              <w:pStyle w:val="Header"/>
+              <w:tabs>
+                <w:tab w:val="clear" w:pos="4320"/>
+                <w:tab w:val="clear" w:pos="8640"/>
+              </w:tabs>
+              <w:spacing w:before="40" w:after="40"/>
+              <w:jc w:val="center"/>
+              <w:rPr>
+                <w:ins w:id="122" w:author="Huang, Lili" w:date="2017-03-07T15:43:00Z"/>
+                <w:i/>
+              </w:rPr>
+            </w:pPr>
+            <w:ins w:id="123" w:author="Huang, Lili" w:date="2017-03-07T15:43:00Z">
+              <w:r>
+                <w:rPr>
+                  <w:i/>
+                </w:rPr>
+                <w:t>P</w:t>
+              </w:r>
+            </w:ins>
+          </w:p>
+        </w:tc>
+        <w:tc>
+          <w:tcPr>
+            <w:tcW w:w="2880" w:type="dxa"/>
+          </w:tcPr>
+          <w:p>
+            <w:pPr>
+              <w:pStyle w:val="Header"/>
+              <w:tabs>
+                <w:tab w:val="clear" w:pos="4320"/>
+                <w:tab w:val="clear" w:pos="8640"/>
+              </w:tabs>
+              <w:spacing w:before="40" w:after="40"/>
+              <w:rPr>
+                <w:ins w:id="124" w:author="Huang, Lili" w:date="2017-03-07T15:43:00Z"/>
+                <w:i/>
+              </w:rPr>
+            </w:pPr>
+          </w:p>
+        </w:tc>
+      </w:tr>
+      <w:tr>
+        <w:trPr>
+          <w:cantSplit/>
+          <w:ins w:id="125" w:author="Huang, Lili" w:date="2017-03-07T15:43:00Z"/>
+        </w:trPr>
+        <w:tc>
+          <w:tcPr>
+            <w:tcW w:w="900" w:type="dxa"/>
+          </w:tcPr>
+          <w:p>
+            <w:pPr>
+              <w:pStyle w:val="Header"/>
+              <w:numPr>
+                <w:ilvl w:val="0"/>
+                <w:numId w:val="8"/>
+              </w:numPr>
+              <w:tabs>
+                <w:tab w:val="clear" w:pos="4320"/>
+                <w:tab w:val="clear" w:pos="8640"/>
+              </w:tabs>
+              <w:overflowPunct/>
+              <w:autoSpaceDE/>
+              <w:autoSpaceDN/>
+              <w:adjustRightInd/>
+              <w:spacing w:before="40" w:after="40"/>
+              <w:jc w:val="both"/>
+              <w:textAlignment w:val="auto"/>
+              <w:rPr>
+                <w:ins w:id="126" w:author="Huang, Lili" w:date="2017-03-07T15:43:00Z"/>
+                <w:i/>
+              </w:rPr>
+            </w:pPr>
+          </w:p>
+        </w:tc>
+        <w:tc>
+          <w:tcPr>
+            <w:tcW w:w="3960" w:type="dxa"/>
+          </w:tcPr>
+          <w:p>
+            <w:pPr>
+              <w:pStyle w:val="CSETableText"/>
+              <w:ind w:left="159"/>
+              <w:rPr>
+                <w:ins w:id="127" w:author="Huang, Lili" w:date="2017-03-07T15:43:00Z"/>
+                <w:rFonts w:asciiTheme="minorHAnsi" w:hAnsiTheme="minorHAnsi"/>
+                <w:bCs/>
+                <w:szCs w:val="20"/>
+              </w:rPr>
+            </w:pPr>
+            <w:ins w:id="128" w:author="Huang, Lili" w:date="2017-03-07T15:43:00Z">
+              <w:r>
+                <w:rPr>
+                  <w:rFonts w:asciiTheme="minorHAnsi" w:hAnsiTheme="minorHAnsi"/>
+                  <w:bCs/>
+                  <w:szCs w:val="20"/>
+                </w:rPr>
+                <w:t>Continue with Test#2</w:t>
+              </w:r>
+              <w:r>
+                <w:rPr>
+                  <w:rFonts w:asciiTheme="minorHAnsi" w:hAnsiTheme="minorHAnsi"/>
+                  <w:bCs/>
+                  <w:szCs w:val="20"/>
+                </w:rPr>
+                <w:t>:</w:t>
+              </w:r>
+            </w:ins>
+          </w:p>
+          <w:p>
+            <w:pPr>
+              <w:pStyle w:val="CSETableText"/>
+              <w:ind w:left="159"/>
+              <w:rPr>
+                <w:ins w:id="129" w:author="Huang, Lili" w:date="2017-03-07T15:43:00Z"/>
+                <w:rFonts w:asciiTheme="minorHAnsi" w:hAnsiTheme="minorHAnsi"/>
+                <w:bCs/>
+                <w:szCs w:val="20"/>
+              </w:rPr>
+            </w:pPr>
+            <w:ins w:id="130" w:author="Huang, Lili" w:date="2017-03-07T15:48:00Z">
+              <w:r>
+                <w:rPr>
+                  <w:rFonts w:asciiTheme="minorHAnsi" w:hAnsiTheme="minorHAnsi"/>
+                  <w:bCs/>
+                  <w:szCs w:val="20"/>
+                </w:rPr>
+                <w:t>Click Delete.</w:t>
+              </w:r>
+            </w:ins>
+          </w:p>
+        </w:tc>
+        <w:tc>
+          <w:tcPr>
+            <w:tcW w:w="4500" w:type="dxa"/>
+          </w:tcPr>
+          <w:p>
+            <w:pPr>
+              <w:pStyle w:val="Header"/>
+              <w:tabs>
+                <w:tab w:val="clear" w:pos="4320"/>
+                <w:tab w:val="clear" w:pos="8640"/>
+              </w:tabs>
+              <w:spacing w:before="40" w:after="40"/>
+              <w:rPr>
+                <w:ins w:id="131" w:author="Huang, Lili" w:date="2017-03-07T15:43:00Z"/>
+                <w:rFonts w:asciiTheme="minorHAnsi" w:hAnsiTheme="minorHAnsi"/>
+              </w:rPr>
+            </w:pPr>
+            <w:ins w:id="132" w:author="Huang, Lili" w:date="2017-03-07T15:48:00Z">
+              <w:r>
+                <w:rPr>
+                  <w:rFonts w:asciiTheme="minorHAnsi" w:hAnsiTheme="minorHAnsi"/>
+                </w:rPr>
+                <w:t>The delete confirmation modal dialog displays.</w:t>
+              </w:r>
+            </w:ins>
+          </w:p>
+        </w:tc>
+        <w:tc>
+          <w:tcPr>
+            <w:tcW w:w="1260" w:type="dxa"/>
+          </w:tcPr>
+          <w:p>
+            <w:pPr>
+              <w:pStyle w:val="Header"/>
+              <w:tabs>
+                <w:tab w:val="clear" w:pos="4320"/>
+                <w:tab w:val="clear" w:pos="8640"/>
+              </w:tabs>
+              <w:spacing w:before="40" w:after="40"/>
+              <w:jc w:val="center"/>
+              <w:rPr>
+                <w:ins w:id="133" w:author="Huang, Lili" w:date="2017-03-07T15:43:00Z"/>
+                <w:i/>
+              </w:rPr>
+            </w:pPr>
+            <w:ins w:id="134" w:author="Huang, Lili" w:date="2017-03-07T15:49:00Z">
+              <w:r>
+                <w:rPr>
+                  <w:i/>
+                </w:rPr>
+                <w:t>P</w:t>
+              </w:r>
+            </w:ins>
+          </w:p>
+        </w:tc>
+        <w:tc>
+          <w:tcPr>
+            <w:tcW w:w="2880" w:type="dxa"/>
+          </w:tcPr>
+          <w:p>
+            <w:pPr>
+              <w:pStyle w:val="Header"/>
+              <w:tabs>
+                <w:tab w:val="clear" w:pos="4320"/>
+                <w:tab w:val="clear" w:pos="8640"/>
+              </w:tabs>
+              <w:spacing w:before="40" w:after="40"/>
+              <w:rPr>
+                <w:ins w:id="135" w:author="Huang, Lili" w:date="2017-03-07T15:43:00Z"/>
+                <w:i/>
+              </w:rPr>
+            </w:pPr>
+          </w:p>
+        </w:tc>
+      </w:tr>
+      <w:tr>
+        <w:trPr>
+          <w:cantSplit/>
+          <w:ins w:id="136" w:author="Huang, Lili" w:date="2017-03-07T15:43:00Z"/>
+        </w:trPr>
+        <w:tc>
+          <w:tcPr>
+            <w:tcW w:w="900" w:type="dxa"/>
+          </w:tcPr>
+          <w:p>
+            <w:pPr>
+              <w:pStyle w:val="Header"/>
+              <w:numPr>
+                <w:ilvl w:val="0"/>
+                <w:numId w:val="8"/>
+              </w:numPr>
+              <w:tabs>
+                <w:tab w:val="clear" w:pos="4320"/>
+                <w:tab w:val="clear" w:pos="8640"/>
+              </w:tabs>
+              <w:overflowPunct/>
+              <w:autoSpaceDE/>
+              <w:autoSpaceDN/>
+              <w:adjustRightInd/>
+              <w:spacing w:before="40" w:after="40"/>
+              <w:jc w:val="both"/>
+              <w:textAlignment w:val="auto"/>
+              <w:rPr>
+                <w:ins w:id="137" w:author="Huang, Lili" w:date="2017-03-07T15:43:00Z"/>
+                <w:i/>
+              </w:rPr>
+            </w:pPr>
+          </w:p>
+        </w:tc>
+        <w:tc>
+          <w:tcPr>
+            <w:tcW w:w="3960" w:type="dxa"/>
+          </w:tcPr>
+          <w:p>
+            <w:pPr>
+              <w:pStyle w:val="CSETableText"/>
+              <w:ind w:left="159"/>
+              <w:rPr>
+                <w:ins w:id="138" w:author="Huang, Lili" w:date="2017-03-07T15:43:00Z"/>
+                <w:rFonts w:asciiTheme="minorHAnsi" w:hAnsiTheme="minorHAnsi"/>
+                <w:bCs/>
+                <w:szCs w:val="20"/>
+              </w:rPr>
+            </w:pPr>
+            <w:ins w:id="139" w:author="Huang, Lili" w:date="2017-03-07T15:43:00Z">
+              <w:r>
+                <w:rPr>
+                  <w:rFonts w:asciiTheme="minorHAnsi" w:hAnsiTheme="minorHAnsi"/>
+                  <w:bCs/>
+                  <w:szCs w:val="20"/>
+                </w:rPr>
+                <w:t>Continue with Test#4:</w:t>
+              </w:r>
+            </w:ins>
+          </w:p>
+          <w:p>
+            <w:pPr>
+              <w:pStyle w:val="CSETableText"/>
+              <w:ind w:left="159"/>
+              <w:rPr>
+                <w:ins w:id="140" w:author="Huang, Lili" w:date="2017-03-07T15:43:00Z"/>
+                <w:rFonts w:asciiTheme="minorHAnsi" w:hAnsiTheme="minorHAnsi"/>
+                <w:bCs/>
+                <w:szCs w:val="20"/>
+              </w:rPr>
+            </w:pPr>
+            <w:ins w:id="141" w:author="Huang, Lili" w:date="2017-03-07T15:49:00Z">
+              <w:r>
+                <w:rPr>
+                  <w:rFonts w:asciiTheme="minorHAnsi" w:hAnsiTheme="minorHAnsi"/>
+                  <w:bCs/>
+                  <w:szCs w:val="20"/>
+                </w:rPr>
+                <w:t>Click Cancel</w:t>
+              </w:r>
+            </w:ins>
+            <w:ins w:id="142" w:author="Huang, Lili" w:date="2017-03-07T15:50:00Z">
+              <w:r>
+                <w:rPr>
+                  <w:rFonts w:asciiTheme="minorHAnsi" w:hAnsiTheme="minorHAnsi"/>
+                  <w:bCs/>
+                  <w:szCs w:val="20"/>
+                </w:rPr>
+                <w:t>.</w:t>
+              </w:r>
+            </w:ins>
+          </w:p>
+        </w:tc>
+        <w:tc>
+          <w:tcPr>
+            <w:tcW w:w="4500" w:type="dxa"/>
+          </w:tcPr>
+          <w:p>
+            <w:pPr>
+              <w:pStyle w:val="Header"/>
+              <w:tabs>
+                <w:tab w:val="clear" w:pos="4320"/>
+                <w:tab w:val="clear" w:pos="8640"/>
+              </w:tabs>
+              <w:spacing w:before="40" w:after="40"/>
+              <w:rPr>
+                <w:ins w:id="143" w:author="Huang, Lili" w:date="2017-03-07T15:43:00Z"/>
+                <w:rFonts w:asciiTheme="minorHAnsi" w:hAnsiTheme="minorHAnsi"/>
+              </w:rPr>
+            </w:pPr>
+            <w:ins w:id="144" w:author="Huang, Lili" w:date="2017-03-07T15:49:00Z">
+              <w:r>
+                <w:rPr>
+                  <w:rFonts w:asciiTheme="minorHAnsi" w:hAnsiTheme="minorHAnsi"/>
+                </w:rPr>
+                <w:t>“Delete Employee Log”</w:t>
+              </w:r>
+              <w:r>
+                <w:rPr>
+                  <w:rFonts w:asciiTheme="minorHAnsi" w:hAnsiTheme="minorHAnsi"/>
+                </w:rPr>
+                <w:t xml:space="preserve"> page displays with the previous log(s) found.</w:t>
+              </w:r>
+            </w:ins>
+          </w:p>
+        </w:tc>
+        <w:tc>
+          <w:tcPr>
+            <w:tcW w:w="1260" w:type="dxa"/>
+          </w:tcPr>
+          <w:p>
+            <w:pPr>
+              <w:pStyle w:val="Header"/>
+              <w:tabs>
+                <w:tab w:val="clear" w:pos="4320"/>
+                <w:tab w:val="clear" w:pos="8640"/>
+              </w:tabs>
+              <w:spacing w:before="40" w:after="40"/>
+              <w:jc w:val="center"/>
+              <w:rPr>
+                <w:ins w:id="145" w:author="Huang, Lili" w:date="2017-03-07T15:43:00Z"/>
+                <w:i/>
+              </w:rPr>
+            </w:pPr>
+            <w:ins w:id="146" w:author="Huang, Lili" w:date="2017-03-07T15:43:00Z">
+              <w:r>
+                <w:rPr>
+                  <w:i/>
+                </w:rPr>
+                <w:t>P</w:t>
+              </w:r>
+            </w:ins>
+          </w:p>
+        </w:tc>
+        <w:tc>
+          <w:tcPr>
+            <w:tcW w:w="2880" w:type="dxa"/>
+          </w:tcPr>
+          <w:p>
+            <w:pPr>
+              <w:pStyle w:val="Header"/>
+              <w:tabs>
+                <w:tab w:val="clear" w:pos="4320"/>
+                <w:tab w:val="clear" w:pos="8640"/>
+              </w:tabs>
+              <w:spacing w:before="40" w:after="40"/>
+              <w:rPr>
+                <w:ins w:id="147" w:author="Huang, Lili" w:date="2017-03-07T15:43:00Z"/>
+                <w:i/>
+              </w:rPr>
+            </w:pPr>
+          </w:p>
+        </w:tc>
+      </w:tr>
+      <w:tr>
+        <w:trPr>
+          <w:cantSplit/>
+          <w:ins w:id="148" w:author="Huang, Lili" w:date="2017-03-07T15:43:00Z"/>
+        </w:trPr>
+        <w:tc>
+          <w:tcPr>
+            <w:tcW w:w="900" w:type="dxa"/>
+          </w:tcPr>
+          <w:p>
+            <w:pPr>
+              <w:pStyle w:val="Header"/>
+              <w:numPr>
+                <w:ilvl w:val="0"/>
+                <w:numId w:val="8"/>
+              </w:numPr>
+              <w:tabs>
+                <w:tab w:val="clear" w:pos="4320"/>
+                <w:tab w:val="clear" w:pos="8640"/>
+              </w:tabs>
+              <w:overflowPunct/>
+              <w:autoSpaceDE/>
+              <w:autoSpaceDN/>
+              <w:adjustRightInd/>
+              <w:spacing w:before="40" w:after="40"/>
+              <w:jc w:val="both"/>
+              <w:textAlignment w:val="auto"/>
+              <w:rPr>
+                <w:ins w:id="149" w:author="Huang, Lili" w:date="2017-03-07T15:43:00Z"/>
+                <w:i/>
+              </w:rPr>
+            </w:pPr>
+          </w:p>
+        </w:tc>
+        <w:tc>
+          <w:tcPr>
+            <w:tcW w:w="3960" w:type="dxa"/>
+          </w:tcPr>
+          <w:p>
+            <w:pPr>
+              <w:pStyle w:val="CSETableText"/>
+              <w:ind w:left="159"/>
+              <w:rPr>
+                <w:ins w:id="150" w:author="Huang, Lili" w:date="2017-03-07T15:43:00Z"/>
+                <w:rFonts w:asciiTheme="minorHAnsi" w:hAnsiTheme="minorHAnsi"/>
+                <w:bCs/>
+                <w:szCs w:val="20"/>
+              </w:rPr>
+            </w:pPr>
+            <w:ins w:id="151" w:author="Huang, Lili" w:date="2017-03-07T15:43:00Z">
+              <w:r>
+                <w:rPr>
+                  <w:rFonts w:asciiTheme="minorHAnsi" w:hAnsiTheme="minorHAnsi"/>
+                  <w:bCs/>
+                  <w:szCs w:val="20"/>
+                </w:rPr>
+                <w:t>Continue with Test#</w:t>
+              </w:r>
+            </w:ins>
+            <w:ins w:id="152" w:author="Huang, Lili" w:date="2017-03-07T15:50:00Z">
+              <w:r>
+                <w:rPr>
+                  <w:rFonts w:asciiTheme="minorHAnsi" w:hAnsiTheme="minorHAnsi"/>
+                  <w:bCs/>
+                  <w:szCs w:val="20"/>
+                </w:rPr>
+                <w:t>4</w:t>
+              </w:r>
+            </w:ins>
+            <w:ins w:id="153" w:author="Huang, Lili" w:date="2017-03-07T15:43:00Z">
+              <w:r>
+                <w:rPr>
+                  <w:rFonts w:asciiTheme="minorHAnsi" w:hAnsiTheme="minorHAnsi"/>
+                  <w:bCs/>
+                  <w:szCs w:val="20"/>
+                </w:rPr>
+                <w:t>:</w:t>
+              </w:r>
+            </w:ins>
+          </w:p>
+          <w:p>
+            <w:pPr>
+              <w:pStyle w:val="CSETableText"/>
+              <w:ind w:left="159"/>
+              <w:rPr>
+                <w:ins w:id="154" w:author="Huang, Lili" w:date="2017-03-07T15:43:00Z"/>
+                <w:rFonts w:asciiTheme="minorHAnsi" w:hAnsiTheme="minorHAnsi"/>
+                <w:bCs/>
+                <w:szCs w:val="20"/>
+              </w:rPr>
+            </w:pPr>
+            <w:ins w:id="155" w:author="Huang, Lili" w:date="2017-03-07T15:43:00Z">
+              <w:r>
+                <w:rPr>
+                  <w:rFonts w:asciiTheme="minorHAnsi" w:hAnsiTheme="minorHAnsi"/>
+                  <w:bCs/>
+                  <w:szCs w:val="20"/>
+                </w:rPr>
+                <w:t xml:space="preserve">Click </w:t>
+              </w:r>
+            </w:ins>
+            <w:ins w:id="156" w:author="Huang, Lili" w:date="2017-03-07T15:50:00Z">
+              <w:r>
+                <w:rPr>
+                  <w:rFonts w:asciiTheme="minorHAnsi" w:hAnsiTheme="minorHAnsi"/>
+                  <w:bCs/>
+                  <w:szCs w:val="20"/>
+                </w:rPr>
+                <w:t>Delete.</w:t>
+              </w:r>
+            </w:ins>
+          </w:p>
+        </w:tc>
+        <w:tc>
+          <w:tcPr>
+            <w:tcW w:w="4500" w:type="dxa"/>
+          </w:tcPr>
+          <w:p>
+            <w:pPr>
+              <w:pStyle w:val="Header"/>
+              <w:tabs>
+                <w:tab w:val="clear" w:pos="4320"/>
+                <w:tab w:val="clear" w:pos="8640"/>
+              </w:tabs>
+              <w:spacing w:before="40" w:after="40"/>
+              <w:rPr>
+                <w:ins w:id="157" w:author="Huang, Lili" w:date="2017-03-07T15:43:00Z"/>
+                <w:rFonts w:asciiTheme="minorHAnsi" w:hAnsiTheme="minorHAnsi"/>
+              </w:rPr>
+            </w:pPr>
+            <w:ins w:id="158" w:author="Huang, Lili" w:date="2017-03-07T15:50:00Z">
+              <w:r>
+                <w:rPr>
+                  <w:rFonts w:asciiTheme="minorHAnsi" w:hAnsiTheme="minorHAnsi"/>
+                </w:rPr>
+                <w:t>“Delete Employee Log” page displays with Success or Fail message.</w:t>
+              </w:r>
+            </w:ins>
+          </w:p>
+        </w:tc>
+        <w:tc>
+          <w:tcPr>
+            <w:tcW w:w="1260" w:type="dxa"/>
+          </w:tcPr>
+          <w:p>
+            <w:pPr>
+              <w:pStyle w:val="Header"/>
+              <w:tabs>
+                <w:tab w:val="clear" w:pos="4320"/>
+                <w:tab w:val="clear" w:pos="8640"/>
+              </w:tabs>
+              <w:spacing w:before="40" w:after="40"/>
+              <w:jc w:val="center"/>
+              <w:rPr>
+                <w:ins w:id="159" w:author="Huang, Lili" w:date="2017-03-07T15:43:00Z"/>
+                <w:i/>
+              </w:rPr>
+            </w:pPr>
+            <w:ins w:id="160" w:author="Huang, Lili" w:date="2017-03-07T15:43:00Z">
+              <w:r>
+                <w:rPr>
+                  <w:i/>
+                </w:rPr>
+                <w:t>P</w:t>
+              </w:r>
+            </w:ins>
+          </w:p>
+        </w:tc>
+        <w:tc>
+          <w:tcPr>
+            <w:tcW w:w="2880" w:type="dxa"/>
+          </w:tcPr>
+          <w:p>
+            <w:pPr>
+              <w:pStyle w:val="Header"/>
+              <w:tabs>
+                <w:tab w:val="clear" w:pos="4320"/>
+                <w:tab w:val="clear" w:pos="8640"/>
+              </w:tabs>
+              <w:spacing w:before="40" w:after="40"/>
+              <w:rPr>
+                <w:ins w:id="161" w:author="Huang, Lili" w:date="2017-03-07T15:51:00Z"/>
+                <w:i/>
+              </w:rPr>
+            </w:pPr>
+            <w:ins w:id="162" w:author="Huang, Lili" w:date="2017-03-07T15:51:00Z">
+              <w:r>
+                <w:rPr>
+                  <w:i/>
+                </w:rPr>
+                <w:t>Success message displays if the log has been successfully deleted;</w:t>
+              </w:r>
+            </w:ins>
+          </w:p>
+          <w:p>
+            <w:pPr>
+              <w:pStyle w:val="Header"/>
+              <w:tabs>
+                <w:tab w:val="clear" w:pos="4320"/>
+                <w:tab w:val="clear" w:pos="8640"/>
+              </w:tabs>
+              <w:spacing w:before="40" w:after="40"/>
+              <w:rPr>
+                <w:ins w:id="163" w:author="Huang, Lili" w:date="2017-03-07T15:43:00Z"/>
+                <w:i/>
+              </w:rPr>
+            </w:pPr>
+            <w:ins w:id="164" w:author="Huang, Lili" w:date="2017-03-07T15:51:00Z">
+              <w:r>
+                <w:rPr>
+                  <w:i/>
+                </w:rPr>
+                <w:t>Fail message display otherwise.</w:t>
+              </w:r>
+            </w:ins>
+          </w:p>
+        </w:tc>
+      </w:tr>
+    </w:tbl>
+    <w:p>
+      <w:pPr>
+        <w:overflowPunct/>
+        <w:autoSpaceDE/>
+        <w:autoSpaceDN/>
+        <w:adjustRightInd/>
+        <w:textAlignment w:val="auto"/>
+        <w:rPr>
+          <w:sz w:val="18"/>
+        </w:rPr>
+      </w:pPr>
+      <w:bookmarkStart w:id="165" w:name="_GoBack"/>
+      <w:bookmarkEnd w:id="165"/>
     </w:p>
     <w:sectPr>
       <w:headerReference w:type="default" r:id="rId11"/>
@@ -16471,21 +18407,7 @@
         <w:b/>
         <w:sz w:val="18"/>
       </w:rPr>
-      <w:t>CCO_</w:t>
-    </w:r>
-    <w:r>
-      <w:rPr>
-        <w:b/>
-        <w:sz w:val="18"/>
-      </w:rPr>
-      <w:t>eCoaching_</w:t>
-    </w:r>
-    <w:r>
-      <w:rPr>
-        <w:b/>
-        <w:sz w:val="18"/>
-      </w:rPr>
-      <w:t>Admin_ManageEmployeeLogs_UTD</w:t>
+      <w:t>CCO_eCoaching_Admin_ManageEmployeeLogs_UTD</w:t>
     </w:r>
     <w:proofErr w:type="spellEnd"/>
   </w:p>
@@ -16509,43 +18431,7 @@
         <w:sz w:val="18"/>
       </w:rPr>
       <w:tab/>
-      <w:t>Created 0</w:t>
-    </w:r>
-    <w:r>
-      <w:rPr>
-        <w:sz w:val="18"/>
-      </w:rPr>
-      <w:t>1</w:t>
-    </w:r>
-    <w:r>
-      <w:rPr>
-        <w:sz w:val="18"/>
-      </w:rPr>
-      <w:t>/</w:t>
-    </w:r>
-    <w:r>
-      <w:rPr>
-        <w:sz w:val="18"/>
-      </w:rPr>
-      <w:t>09</w:t>
-    </w:r>
-    <w:r>
-      <w:rPr>
-        <w:sz w:val="18"/>
-      </w:rPr>
-      <w:t>/</w:t>
-    </w:r>
-    <w:r>
-      <w:rPr>
-        <w:sz w:val="18"/>
-      </w:rPr>
-      <w:t>201</w:t>
-    </w:r>
-    <w:r>
-      <w:rPr>
-        <w:sz w:val="18"/>
-      </w:rPr>
-      <w:t>7</w:t>
+      <w:t>Created 01/09/2017</w:t>
     </w:r>
   </w:p>
   <w:p>
@@ -16566,19 +18452,7 @@
       <w:rPr>
         <w:sz w:val="18"/>
       </w:rPr>
-      <w:t>Created 201</w:t>
-    </w:r>
-    <w:r>
-      <w:rPr>
-        <w:sz w:val="18"/>
-      </w:rPr>
-      <w:t>7</w:t>
-    </w:r>
-    <w:r>
-      <w:rPr>
-        <w:sz w:val="18"/>
-      </w:rPr>
-      <w:t>.  All rights reserved.</w:t>
+      <w:t>Created 2017.  All rights reserved.</w:t>
     </w:r>
     <w:r>
       <w:rPr>
@@ -16630,7 +18504,7 @@
         <w:sz w:val="18"/>
         <w:szCs w:val="18"/>
       </w:rPr>
-      <w:t>3</w:t>
+      <w:t>20</w:t>
     </w:r>
     <w:r>
       <w:rPr>
@@ -16679,7 +18553,7 @@
         <w:sz w:val="18"/>
         <w:szCs w:val="18"/>
       </w:rPr>
-      <w:t>20</w:t>
+      <w:t>21</w:t>
     </w:r>
     <w:r>
       <w:rPr>
@@ -16875,38 +18749,14 @@
       <w:rPr>
         <w:sz w:val="18"/>
       </w:rPr>
-      <w:t xml:space="preserve">                                                             </w:t>
-    </w:r>
-    <w:r>
-      <w:rPr>
-        <w:sz w:val="18"/>
-      </w:rPr>
-      <w:t xml:space="preserve">                                                      </w:t>
-    </w:r>
-    <w:r>
-      <w:rPr>
-        <w:sz w:val="18"/>
-      </w:rPr>
-      <w:t xml:space="preserve"> </w:t>
+      <w:t xml:space="preserve">                                                                                                                    </w:t>
     </w:r>
     <w:proofErr w:type="spellStart"/>
     <w:r>
       <w:rPr>
         <w:sz w:val="18"/>
       </w:rPr>
-      <w:t>CCO_</w:t>
-    </w:r>
-    <w:r>
-      <w:rPr>
-        <w:sz w:val="18"/>
-      </w:rPr>
-      <w:t>eCoaching_</w:t>
-    </w:r>
-    <w:r>
-      <w:rPr>
-        <w:sz w:val="18"/>
-      </w:rPr>
-      <w:t>Admin_ManageEmployeeLogs_UTD</w:t>
+      <w:t>CCO_eCoaching_Admin_ManageEmployeeLogs_UTD</w:t>
     </w:r>
     <w:proofErr w:type="spellEnd"/>
     <w:r>
@@ -17403,6 +19253,122 @@
     </w:lvl>
   </w:abstractNum>
   <w:abstractNum w:abstractNumId="4" w15:restartNumberingAfterBreak="0">
+    <w:nsid w:val="33EF048F"/>
+    <w:multiLevelType w:val="hybridMultilevel"/>
+    <w:tmpl w:val="A0F2ED22"/>
+    <w:lvl w:ilvl="0" w:tplc="0409000F">
+      <w:start w:val="1"/>
+      <w:numFmt w:val="decimal"/>
+      <w:lvlText w:val="%1."/>
+      <w:lvlJc w:val="left"/>
+      <w:pPr>
+        <w:tabs>
+          <w:tab w:val="num" w:pos="720"/>
+        </w:tabs>
+        <w:ind w:left="720" w:hanging="360"/>
+      </w:pPr>
+    </w:lvl>
+    <w:lvl w:ilvl="1" w:tplc="4056895E">
+      <w:start w:val="1"/>
+      <w:numFmt w:val="decimal"/>
+      <w:lvlText w:val="%2."/>
+      <w:lvlJc w:val="left"/>
+      <w:pPr>
+        <w:tabs>
+          <w:tab w:val="num" w:pos="1440"/>
+        </w:tabs>
+        <w:ind w:left="1440" w:hanging="360"/>
+      </w:pPr>
+      <w:rPr>
+        <w:rFonts w:hint="default"/>
+      </w:rPr>
+    </w:lvl>
+    <w:lvl w:ilvl="2" w:tplc="0409001B" w:tentative="1">
+      <w:start w:val="1"/>
+      <w:numFmt w:val="lowerRoman"/>
+      <w:lvlText w:val="%3."/>
+      <w:lvlJc w:val="right"/>
+      <w:pPr>
+        <w:tabs>
+          <w:tab w:val="num" w:pos="2160"/>
+        </w:tabs>
+        <w:ind w:left="2160" w:hanging="180"/>
+      </w:pPr>
+    </w:lvl>
+    <w:lvl w:ilvl="3" w:tplc="0409000F" w:tentative="1">
+      <w:start w:val="1"/>
+      <w:numFmt w:val="decimal"/>
+      <w:lvlText w:val="%4."/>
+      <w:lvlJc w:val="left"/>
+      <w:pPr>
+        <w:tabs>
+          <w:tab w:val="num" w:pos="2880"/>
+        </w:tabs>
+        <w:ind w:left="2880" w:hanging="360"/>
+      </w:pPr>
+    </w:lvl>
+    <w:lvl w:ilvl="4" w:tplc="04090019" w:tentative="1">
+      <w:start w:val="1"/>
+      <w:numFmt w:val="lowerLetter"/>
+      <w:lvlText w:val="%5."/>
+      <w:lvlJc w:val="left"/>
+      <w:pPr>
+        <w:tabs>
+          <w:tab w:val="num" w:pos="3600"/>
+        </w:tabs>
+        <w:ind w:left="3600" w:hanging="360"/>
+      </w:pPr>
+    </w:lvl>
+    <w:lvl w:ilvl="5" w:tplc="0409001B" w:tentative="1">
+      <w:start w:val="1"/>
+      <w:numFmt w:val="lowerRoman"/>
+      <w:lvlText w:val="%6."/>
+      <w:lvlJc w:val="right"/>
+      <w:pPr>
+        <w:tabs>
+          <w:tab w:val="num" w:pos="4320"/>
+        </w:tabs>
+        <w:ind w:left="4320" w:hanging="180"/>
+      </w:pPr>
+    </w:lvl>
+    <w:lvl w:ilvl="6" w:tplc="0409000F" w:tentative="1">
+      <w:start w:val="1"/>
+      <w:numFmt w:val="decimal"/>
+      <w:lvlText w:val="%7."/>
+      <w:lvlJc w:val="left"/>
+      <w:pPr>
+        <w:tabs>
+          <w:tab w:val="num" w:pos="5040"/>
+        </w:tabs>
+        <w:ind w:left="5040" w:hanging="360"/>
+      </w:pPr>
+    </w:lvl>
+    <w:lvl w:ilvl="7" w:tplc="04090019" w:tentative="1">
+      <w:start w:val="1"/>
+      <w:numFmt w:val="lowerLetter"/>
+      <w:lvlText w:val="%8."/>
+      <w:lvlJc w:val="left"/>
+      <w:pPr>
+        <w:tabs>
+          <w:tab w:val="num" w:pos="5760"/>
+        </w:tabs>
+        <w:ind w:left="5760" w:hanging="360"/>
+      </w:pPr>
+    </w:lvl>
+    <w:lvl w:ilvl="8" w:tplc="0409001B" w:tentative="1">
+      <w:start w:val="1"/>
+      <w:numFmt w:val="lowerRoman"/>
+      <w:lvlText w:val="%9."/>
+      <w:lvlJc w:val="right"/>
+      <w:pPr>
+        <w:tabs>
+          <w:tab w:val="num" w:pos="6480"/>
+        </w:tabs>
+        <w:ind w:left="6480" w:hanging="180"/>
+      </w:pPr>
+    </w:lvl>
+  </w:abstractNum>
+  <w:abstractNum w:abstractNumId="5" w15:restartNumberingAfterBreak="0">
     <w:nsid w:val="3E7606DB"/>
     <w:multiLevelType w:val="hybridMultilevel"/>
     <w:tmpl w:val="A0F2ED22"/>
@@ -17518,7 +19484,7 @@
       </w:pPr>
     </w:lvl>
   </w:abstractNum>
-  <w:abstractNum w:abstractNumId="5" w15:restartNumberingAfterBreak="0">
+  <w:abstractNum w:abstractNumId="6" w15:restartNumberingAfterBreak="0">
     <w:nsid w:val="4E5C7770"/>
     <w:multiLevelType w:val="hybridMultilevel"/>
     <w:tmpl w:val="A0F2ED22"/>
@@ -17634,7 +19600,7 @@
       </w:pPr>
     </w:lvl>
   </w:abstractNum>
-  <w:abstractNum w:abstractNumId="6" w15:restartNumberingAfterBreak="0">
+  <w:abstractNum w:abstractNumId="7" w15:restartNumberingAfterBreak="0">
     <w:nsid w:val="57397900"/>
     <w:multiLevelType w:val="hybridMultilevel"/>
     <w:tmpl w:val="A0F2ED22"/>
@@ -17751,7 +19717,7 @@
     </w:lvl>
   </w:abstractNum>
   <w:num w:numId="1">
-    <w:abstractNumId w:val="5"/>
+    <w:abstractNumId w:val="6"/>
   </w:num>
   <w:num w:numId="2">
     <w:abstractNumId w:val="0"/>
@@ -17763,16 +19729,27 @@
     <w:abstractNumId w:val="2"/>
   </w:num>
   <w:num w:numId="5">
-    <w:abstractNumId w:val="4"/>
+    <w:abstractNumId w:val="5"/>
   </w:num>
   <w:num w:numId="6">
-    <w:abstractNumId w:val="6"/>
+    <w:abstractNumId w:val="7"/>
   </w:num>
   <w:num w:numId="7">
     <w:abstractNumId w:val="3"/>
   </w:num>
+  <w:num w:numId="8">
+    <w:abstractNumId w:val="4"/>
+  </w:num>
   <w:numIdMacAtCleanup w:val="7"/>
 </w:numbering>
+</file>
+
+<file path=word/people.xml><?xml version="1.0" encoding="utf-8"?>
+<w15:people xmlns:wpc="http://schemas.microsoft.com/office/word/2010/wordprocessingCanvas" xmlns:mc="http://schemas.openxmlformats.org/markup-compatibility/2006" xmlns:o="urn:schemas-microsoft-com:office:office" xmlns:r="http://schemas.openxmlformats.org/officeDocument/2006/relationships" xmlns:m="http://schemas.openxmlformats.org/officeDocument/2006/math" xmlns:v="urn:schemas-microsoft-com:vml" xmlns:wp14="http://schemas.microsoft.com/office/word/2010/wordprocessingDrawing" xmlns:wp="http://schemas.openxmlformats.org/drawingml/2006/wordprocessingDrawing" xmlns:w10="urn:schemas-microsoft-com:office:word" xmlns:w="http://schemas.openxmlformats.org/wordprocessingml/2006/main" xmlns:w14="http://schemas.microsoft.com/office/word/2010/wordml" xmlns:w15="http://schemas.microsoft.com/office/word/2012/wordml" xmlns:wpg="http://schemas.microsoft.com/office/word/2010/wordprocessingGroup" xmlns:wpi="http://schemas.microsoft.com/office/word/2010/wordprocessingInk" xmlns:wne="http://schemas.microsoft.com/office/word/2006/wordml" xmlns:wps="http://schemas.microsoft.com/office/word/2010/wordprocessingShape" mc:Ignorable="w14 w15 wp14">
+  <w15:person w15:author="Huang, Lili">
+    <w15:presenceInfo w15:providerId="AD" w15:userId="S-1-5-21-560238246-503670158-341402209-631119"/>
+  </w15:person>
+</w15:people>
 </file>
 
 <file path=word/styles.xml><?xml version="1.0" encoding="utf-8"?>
@@ -19007,7 +20984,7 @@
 </file>
 
 <file path=customXml/itemProps1.xml><?xml version="1.0" encoding="utf-8"?>
-<ds:datastoreItem xmlns:ds="http://schemas.openxmlformats.org/officeDocument/2006/customXml" ds:itemID="{A10968E0-39E7-4690-AEA1-E6FAD58F177C}">
+<ds:datastoreItem xmlns:ds="http://schemas.openxmlformats.org/officeDocument/2006/customXml" ds:itemID="{E29B97EA-210A-4E59-861B-6F514A2E5C90}">
   <ds:schemaRefs>
     <ds:schemaRef ds:uri="http://schemas.openxmlformats.org/officeDocument/2006/bibliography"/>
   </ds:schemaRefs>

</xml_diff>